<commit_message>
updated with my work for the day on home computer
</commit_message>
<xml_diff>
--- a/Desmond_Milestone1_Journal.docx
+++ b/Desmond_Milestone1_Journal.docx
@@ -221,6 +221,26 @@
           <w:szCs w:val="24"/>
         </w:rPr>
         <w:t>Researched and completed the change management plan portion of the Project Plan.</w:t>
+      </w:r>
+    </w:p>
+    <w:p>
+      <w:pPr>
+        <w:pStyle w:val="ListParagraph"/>
+        <w:numPr>
+          <w:ilvl w:val="0"/>
+          <w:numId w:val="1"/>
+        </w:numPr>
+        <w:rPr>
+          <w:sz w:val="24"/>
+          <w:szCs w:val="24"/>
+        </w:rPr>
+      </w:pPr>
+      <w:r>
+        <w:rPr>
+          <w:sz w:val="24"/>
+          <w:szCs w:val="24"/>
+        </w:rPr>
+        <w:t>Created a product change log and uploaded it to teams.</w:t>
       </w:r>
     </w:p>
     <w:sectPr>

</xml_diff>

<commit_message>
Updated from monday meeting
</commit_message>
<xml_diff>
--- a/Desmond_Milestone1_Journal.docx
+++ b/Desmond_Milestone1_Journal.docx
@@ -241,6 +241,41 @@
           <w:szCs w:val="24"/>
         </w:rPr>
         <w:t>Created a product change log and uploaded it to teams.</w:t>
+      </w:r>
+    </w:p>
+    <w:p>
+      <w:pPr>
+        <w:pStyle w:val="ListParagraph"/>
+        <w:numPr>
+          <w:ilvl w:val="0"/>
+          <w:numId w:val="1"/>
+        </w:numPr>
+        <w:rPr>
+          <w:sz w:val="24"/>
+          <w:szCs w:val="24"/>
+        </w:rPr>
+      </w:pPr>
+      <w:r>
+        <w:rPr>
+          <w:sz w:val="24"/>
+          <w:szCs w:val="24"/>
+        </w:rPr>
+        <w:t>Attended 2</w:t>
+      </w:r>
+      <w:r>
+        <w:rPr>
+          <w:sz w:val="24"/>
+          <w:szCs w:val="24"/>
+          <w:vertAlign w:val="superscript"/>
+        </w:rPr>
+        <w:t>nd</w:t>
+      </w:r>
+      <w:r>
+        <w:rPr>
+          <w:sz w:val="24"/>
+          <w:szCs w:val="24"/>
+        </w:rPr>
+        <w:t xml:space="preserve"> weekly meeting.</w:t>
       </w:r>
     </w:p>
     <w:sectPr>

</xml_diff>